<commit_message>
Added notes to doc about using api
</commit_message>
<xml_diff>
--- a/Message Broker Notes.docx
+++ b/Message Broker Notes.docx
@@ -4,6 +4,10 @@
   <w:body>
     <w:p>
       <w:r>
+        <w:rPr>
+          <w:noProof/>
+          <w:lang w:eastAsia="en-IN"/>
+        </w:rPr>
         <w:drawing>
           <wp:inline distT="0" distB="0" distL="0" distR="0" wp14:anchorId="4C80E912" wp14:editId="31FF39B9">
             <wp:extent cx="5731510" cy="1378585"/>
@@ -44,6 +48,10 @@
     <w:p/>
     <w:p>
       <w:r>
+        <w:rPr>
+          <w:noProof/>
+          <w:lang w:eastAsia="en-IN"/>
+        </w:rPr>
         <w:drawing>
           <wp:inline distT="0" distB="0" distL="0" distR="0" wp14:anchorId="323E0A41" wp14:editId="48068FE1">
             <wp:extent cx="5731510" cy="2673985"/>
@@ -89,6 +97,10 @@
     </w:p>
     <w:p>
       <w:r>
+        <w:rPr>
+          <w:noProof/>
+          <w:lang w:eastAsia="en-IN"/>
+        </w:rPr>
         <w:drawing>
           <wp:inline distT="0" distB="0" distL="0" distR="0" wp14:anchorId="1DA4BE00" wp14:editId="48D1FCF5">
             <wp:extent cx="5731510" cy="2382520"/>
@@ -129,6 +141,10 @@
     <w:p/>
     <w:p>
       <w:r>
+        <w:rPr>
+          <w:noProof/>
+          <w:lang w:eastAsia="en-IN"/>
+        </w:rPr>
         <w:lastRenderedPageBreak/>
         <w:drawing>
           <wp:inline distT="0" distB="0" distL="0" distR="0" wp14:anchorId="0B1DCF25" wp14:editId="4A4CF27B">
@@ -170,6 +186,10 @@
     <w:p/>
     <w:p>
       <w:r>
+        <w:rPr>
+          <w:noProof/>
+          <w:lang w:eastAsia="en-IN"/>
+        </w:rPr>
         <w:drawing>
           <wp:inline distT="0" distB="0" distL="0" distR="0" wp14:anchorId="32FF9D3F" wp14:editId="4343F728">
             <wp:extent cx="5731510" cy="2439035"/>
@@ -195,6 +215,248 @@
                     <a:xfrm>
                       <a:off x="0" y="0"/>
                       <a:ext cx="5731510" cy="2439035"/>
+                    </a:xfrm>
+                    <a:prstGeom prst="rect">
+                      <a:avLst/>
+                    </a:prstGeom>
+                  </pic:spPr>
+                </pic:pic>
+              </a:graphicData>
+            </a:graphic>
+          </wp:inline>
+        </w:drawing>
+      </w:r>
+    </w:p>
+    <w:p>
+      <w:r>
+        <w:t>Endpoint usage example</w:t>
+      </w:r>
+    </w:p>
+    <w:p>
+      <w:r>
+        <w:drawing>
+          <wp:inline distT="0" distB="0" distL="0" distR="0" wp14:anchorId="77AD4815" wp14:editId="7B4FD389">
+            <wp:extent cx="5731510" cy="1646555"/>
+            <wp:effectExtent l="0" t="0" r="2540" b="0"/>
+            <wp:docPr id="6" name="Picture 6"/>
+            <wp:cNvGraphicFramePr>
+              <a:graphicFrameLocks xmlns:a="http://schemas.openxmlformats.org/drawingml/2006/main" noChangeAspect="1"/>
+            </wp:cNvGraphicFramePr>
+            <a:graphic xmlns:a="http://schemas.openxmlformats.org/drawingml/2006/main">
+              <a:graphicData uri="http://schemas.openxmlformats.org/drawingml/2006/picture">
+                <pic:pic xmlns:pic="http://schemas.openxmlformats.org/drawingml/2006/picture">
+                  <pic:nvPicPr>
+                    <pic:cNvPr id="1" name=""/>
+                    <pic:cNvPicPr/>
+                  </pic:nvPicPr>
+                  <pic:blipFill>
+                    <a:blip r:embed="rId9"/>
+                    <a:stretch>
+                      <a:fillRect/>
+                    </a:stretch>
+                  </pic:blipFill>
+                  <pic:spPr>
+                    <a:xfrm>
+                      <a:off x="0" y="0"/>
+                      <a:ext cx="5731510" cy="1646555"/>
+                    </a:xfrm>
+                    <a:prstGeom prst="rect">
+                      <a:avLst/>
+                    </a:prstGeom>
+                  </pic:spPr>
+                </pic:pic>
+              </a:graphicData>
+            </a:graphic>
+          </wp:inline>
+        </w:drawing>
+      </w:r>
+    </w:p>
+    <w:p>
+      <w:r>
+        <w:lastRenderedPageBreak/>
+        <w:drawing>
+          <wp:inline distT="0" distB="0" distL="0" distR="0" wp14:anchorId="7FF2CD8A" wp14:editId="6208D627">
+            <wp:extent cx="5731510" cy="2821305"/>
+            <wp:effectExtent l="0" t="0" r="2540" b="0"/>
+            <wp:docPr id="7" name="Picture 7"/>
+            <wp:cNvGraphicFramePr>
+              <a:graphicFrameLocks xmlns:a="http://schemas.openxmlformats.org/drawingml/2006/main" noChangeAspect="1"/>
+            </wp:cNvGraphicFramePr>
+            <a:graphic xmlns:a="http://schemas.openxmlformats.org/drawingml/2006/main">
+              <a:graphicData uri="http://schemas.openxmlformats.org/drawingml/2006/picture">
+                <pic:pic xmlns:pic="http://schemas.openxmlformats.org/drawingml/2006/picture">
+                  <pic:nvPicPr>
+                    <pic:cNvPr id="1" name=""/>
+                    <pic:cNvPicPr/>
+                  </pic:nvPicPr>
+                  <pic:blipFill>
+                    <a:blip r:embed="rId10"/>
+                    <a:stretch>
+                      <a:fillRect/>
+                    </a:stretch>
+                  </pic:blipFill>
+                  <pic:spPr>
+                    <a:xfrm>
+                      <a:off x="0" y="0"/>
+                      <a:ext cx="5731510" cy="2821305"/>
+                    </a:xfrm>
+                    <a:prstGeom prst="rect">
+                      <a:avLst/>
+                    </a:prstGeom>
+                  </pic:spPr>
+                </pic:pic>
+              </a:graphicData>
+            </a:graphic>
+          </wp:inline>
+        </w:drawing>
+      </w:r>
+    </w:p>
+    <w:p>
+      <w:r>
+        <w:drawing>
+          <wp:inline distT="0" distB="0" distL="0" distR="0" wp14:anchorId="74B2E900" wp14:editId="3947075A">
+            <wp:extent cx="5731510" cy="2640330"/>
+            <wp:effectExtent l="0" t="0" r="2540" b="7620"/>
+            <wp:docPr id="8" name="Picture 8"/>
+            <wp:cNvGraphicFramePr>
+              <a:graphicFrameLocks xmlns:a="http://schemas.openxmlformats.org/drawingml/2006/main" noChangeAspect="1"/>
+            </wp:cNvGraphicFramePr>
+            <a:graphic xmlns:a="http://schemas.openxmlformats.org/drawingml/2006/main">
+              <a:graphicData uri="http://schemas.openxmlformats.org/drawingml/2006/picture">
+                <pic:pic xmlns:pic="http://schemas.openxmlformats.org/drawingml/2006/picture">
+                  <pic:nvPicPr>
+                    <pic:cNvPr id="1" name=""/>
+                    <pic:cNvPicPr/>
+                  </pic:nvPicPr>
+                  <pic:blipFill>
+                    <a:blip r:embed="rId11"/>
+                    <a:stretch>
+                      <a:fillRect/>
+                    </a:stretch>
+                  </pic:blipFill>
+                  <pic:spPr>
+                    <a:xfrm>
+                      <a:off x="0" y="0"/>
+                      <a:ext cx="5731510" cy="2640330"/>
+                    </a:xfrm>
+                    <a:prstGeom prst="rect">
+                      <a:avLst/>
+                    </a:prstGeom>
+                  </pic:spPr>
+                </pic:pic>
+              </a:graphicData>
+            </a:graphic>
+          </wp:inline>
+        </w:drawing>
+      </w:r>
+    </w:p>
+    <w:p>
+      <w:r>
+        <w:drawing>
+          <wp:inline distT="0" distB="0" distL="0" distR="0" wp14:anchorId="3AE708C5" wp14:editId="6FA1E71E">
+            <wp:extent cx="5731510" cy="2623185"/>
+            <wp:effectExtent l="0" t="0" r="2540" b="5715"/>
+            <wp:docPr id="9" name="Picture 9"/>
+            <wp:cNvGraphicFramePr>
+              <a:graphicFrameLocks xmlns:a="http://schemas.openxmlformats.org/drawingml/2006/main" noChangeAspect="1"/>
+            </wp:cNvGraphicFramePr>
+            <a:graphic xmlns:a="http://schemas.openxmlformats.org/drawingml/2006/main">
+              <a:graphicData uri="http://schemas.openxmlformats.org/drawingml/2006/picture">
+                <pic:pic xmlns:pic="http://schemas.openxmlformats.org/drawingml/2006/picture">
+                  <pic:nvPicPr>
+                    <pic:cNvPr id="1" name=""/>
+                    <pic:cNvPicPr/>
+                  </pic:nvPicPr>
+                  <pic:blipFill>
+                    <a:blip r:embed="rId12"/>
+                    <a:stretch>
+                      <a:fillRect/>
+                    </a:stretch>
+                  </pic:blipFill>
+                  <pic:spPr>
+                    <a:xfrm>
+                      <a:off x="0" y="0"/>
+                      <a:ext cx="5731510" cy="2623185"/>
+                    </a:xfrm>
+                    <a:prstGeom prst="rect">
+                      <a:avLst/>
+                    </a:prstGeom>
+                  </pic:spPr>
+                </pic:pic>
+              </a:graphicData>
+            </a:graphic>
+          </wp:inline>
+        </w:drawing>
+      </w:r>
+    </w:p>
+    <w:p>
+      <w:r>
+        <w:lastRenderedPageBreak/>
+        <w:drawing>
+          <wp:inline distT="0" distB="0" distL="0" distR="0" wp14:anchorId="1623285F" wp14:editId="0BDA47B1">
+            <wp:extent cx="5731510" cy="2465705"/>
+            <wp:effectExtent l="0" t="0" r="2540" b="0"/>
+            <wp:docPr id="10" name="Picture 10"/>
+            <wp:cNvGraphicFramePr>
+              <a:graphicFrameLocks xmlns:a="http://schemas.openxmlformats.org/drawingml/2006/main" noChangeAspect="1"/>
+            </wp:cNvGraphicFramePr>
+            <a:graphic xmlns:a="http://schemas.openxmlformats.org/drawingml/2006/main">
+              <a:graphicData uri="http://schemas.openxmlformats.org/drawingml/2006/picture">
+                <pic:pic xmlns:pic="http://schemas.openxmlformats.org/drawingml/2006/picture">
+                  <pic:nvPicPr>
+                    <pic:cNvPr id="1" name=""/>
+                    <pic:cNvPicPr/>
+                  </pic:nvPicPr>
+                  <pic:blipFill>
+                    <a:blip r:embed="rId13"/>
+                    <a:stretch>
+                      <a:fillRect/>
+                    </a:stretch>
+                  </pic:blipFill>
+                  <pic:spPr>
+                    <a:xfrm>
+                      <a:off x="0" y="0"/>
+                      <a:ext cx="5731510" cy="2465705"/>
+                    </a:xfrm>
+                    <a:prstGeom prst="rect">
+                      <a:avLst/>
+                    </a:prstGeom>
+                  </pic:spPr>
+                </pic:pic>
+              </a:graphicData>
+            </a:graphic>
+          </wp:inline>
+        </w:drawing>
+      </w:r>
+    </w:p>
+    <w:p/>
+    <w:p>
+      <w:r>
+        <w:drawing>
+          <wp:inline distT="0" distB="0" distL="0" distR="0" wp14:anchorId="5267429F" wp14:editId="577C58E3">
+            <wp:extent cx="5731510" cy="2276475"/>
+            <wp:effectExtent l="0" t="0" r="2540" b="9525"/>
+            <wp:docPr id="11" name="Picture 11"/>
+            <wp:cNvGraphicFramePr>
+              <a:graphicFrameLocks xmlns:a="http://schemas.openxmlformats.org/drawingml/2006/main" noChangeAspect="1"/>
+            </wp:cNvGraphicFramePr>
+            <a:graphic xmlns:a="http://schemas.openxmlformats.org/drawingml/2006/main">
+              <a:graphicData uri="http://schemas.openxmlformats.org/drawingml/2006/picture">
+                <pic:pic xmlns:pic="http://schemas.openxmlformats.org/drawingml/2006/picture">
+                  <pic:nvPicPr>
+                    <pic:cNvPr id="1" name=""/>
+                    <pic:cNvPicPr/>
+                  </pic:nvPicPr>
+                  <pic:blipFill>
+                    <a:blip r:embed="rId14"/>
+                    <a:stretch>
+                      <a:fillRect/>
+                    </a:stretch>
+                  </pic:blipFill>
+                  <pic:spPr>
+                    <a:xfrm>
+                      <a:off x="0" y="0"/>
+                      <a:ext cx="5731510" cy="2276475"/>
                     </a:xfrm>
                     <a:prstGeom prst="rect">
                       <a:avLst/>

</xml_diff>